<commit_message>
finished up testing for ranks + distribution comparison.
</commit_message>
<xml_diff>
--- a/Testing Plan.docx
+++ b/Testing Plan.docx
@@ -92,7 +92,7 @@
         <w:ind w:left="720"/>
       </w:pPr>
       <w:r>
-        <w:t>4 KBs, 24 query sets.</w:t>
+        <w:t>3 KBS, 15 Query sets.</w:t>
       </w:r>
     </w:p>
     <w:p>
@@ -104,7 +104,7 @@
         </w:numPr>
       </w:pPr>
       <w:r>
-        <w:t xml:space="preserve">For each number of ranks (3, 10, 50, 100), </w:t>
+        <w:t xml:space="preserve">For each number of ranks (10, 50, 100), </w:t>
       </w:r>
       <w:r>
         <w:t>t</w:t>
@@ -241,7 +241,13 @@
       </w:r>
       <w:proofErr w:type="gramEnd"/>
       <w:r>
-        <w:t xml:space="preserve"> distribution, same number of ranks in kb (100))</w:t>
+        <w:t xml:space="preserve"> distribution, same number of ranks in kb (</w:t>
+      </w:r>
+      <w:r>
+        <w:t>5</w:t>
+      </w:r>
+      <w:r>
+        <w:t>0))</w:t>
       </w:r>
     </w:p>
     <w:p>
@@ -361,7 +367,13 @@
         <w:ind w:left="720"/>
       </w:pPr>
       <w:r>
-        <w:t>(Same number of ranks in kb (100))</w:t>
+        <w:t>(Same number of ranks in kb (</w:t>
+      </w:r>
+      <w:r>
+        <w:t>5</w:t>
+      </w:r>
+      <w:r>
+        <w:t>0))</w:t>
       </w:r>
     </w:p>
     <w:p>
@@ -789,6 +801,7 @@
     <w:lsdException w:name="HTML Sample" w:semiHidden="1" w:unhideWhenUsed="1"/>
     <w:lsdException w:name="HTML Typewriter" w:semiHidden="1" w:unhideWhenUsed="1"/>
     <w:lsdException w:name="HTML Variable" w:semiHidden="1" w:unhideWhenUsed="1"/>
+    <w:lsdException w:name="Normal Table" w:semiHidden="1" w:unhideWhenUsed="1"/>
     <w:lsdException w:name="annotation subject" w:semiHidden="1" w:unhideWhenUsed="1"/>
     <w:lsdException w:name="No List" w:semiHidden="1" w:unhideWhenUsed="1"/>
     <w:lsdException w:name="Outline List 1" w:semiHidden="1" w:unhideWhenUsed="1"/>
@@ -835,8 +848,10 @@
     <w:lsdException w:name="Table Subtle 2" w:semiHidden="1" w:unhideWhenUsed="1"/>
     <w:lsdException w:name="Table Web 1" w:semiHidden="1" w:unhideWhenUsed="1"/>
     <w:lsdException w:name="Table Web 2" w:semiHidden="1" w:unhideWhenUsed="1"/>
+    <w:lsdException w:name="Table Web 3" w:semiHidden="1" w:unhideWhenUsed="1"/>
     <w:lsdException w:name="Balloon Text" w:semiHidden="1" w:unhideWhenUsed="1"/>
     <w:lsdException w:name="Table Grid" w:uiPriority="39"/>
+    <w:lsdException w:name="Table Theme" w:semiHidden="1" w:unhideWhenUsed="1"/>
     <w:lsdException w:name="Placeholder Text" w:semiHidden="1"/>
     <w:lsdException w:name="No Spacing" w:uiPriority="1" w:qFormat="1"/>
     <w:lsdException w:name="Light Shading" w:uiPriority="60"/>

</xml_diff>